<commit_message>
#20 Resume en/bg updated; Thesis minimal update
</commit_message>
<xml_diff>
--- a/ArchExtractor/doc/defend Doc Stack/07 - Resume-bg.docx
+++ b/ArchExtractor/doc/defend Doc Stack/07 - Resume-bg.docx
@@ -10,7 +10,6 @@
           <w:bCs/>
           <w:sz w:val="36"/>
           <w:szCs w:val="36"/>
-          <w:lang w:val="bg-BG"/>
         </w:rPr>
       </w:pPr>
       <w:r>
@@ -19,7 +18,6 @@
           <w:bCs/>
           <w:sz w:val="36"/>
           <w:szCs w:val="36"/>
-          <w:lang w:val="bg-BG"/>
         </w:rPr>
         <w:t xml:space="preserve">Резюме </w:t>
       </w:r>
@@ -32,118 +30,63 @@
           <w:bCs/>
           <w:sz w:val="36"/>
           <w:szCs w:val="36"/>
-          <w:lang w:val="bg-BG"/>
         </w:rPr>
       </w:pPr>
     </w:p>
     <w:p>
       <w:pPr>
         <w:jc w:val="center"/>
-        <w:rPr>
-          <w:lang w:val="bg-BG"/>
-        </w:rPr>
-      </w:pPr>
-      <w:r>
-        <w:rPr>
-          <w:lang w:val="bg-BG"/>
-        </w:rPr>
+      </w:pPr>
+      <w:r>
         <w:t>на дипломна работа</w:t>
       </w:r>
     </w:p>
     <w:p>
       <w:pPr>
         <w:jc w:val="center"/>
-        <w:rPr>
-          <w:lang w:val="bg-BG"/>
-        </w:rPr>
-      </w:pPr>
-      <w:r>
-        <w:rPr>
-          <w:lang w:val="bg-BG"/>
-        </w:rPr>
+      </w:pPr>
+      <w:r>
         <w:t>към катедра “Софтуерни технологии”,</w:t>
       </w:r>
     </w:p>
     <w:p>
       <w:pPr>
         <w:jc w:val="center"/>
-        <w:rPr>
-          <w:lang w:val="bg-BG"/>
-        </w:rPr>
-      </w:pPr>
-      <w:r>
-        <w:rPr>
-          <w:lang w:val="bg-BG"/>
-        </w:rPr>
+      </w:pPr>
+      <w:r>
         <w:t>ФМИ, СУ “Св. Климент Охридски”</w:t>
       </w:r>
     </w:p>
-    <w:p>
-      <w:pPr>
-        <w:rPr>
-          <w:lang w:val="bg-BG"/>
-        </w:rPr>
-      </w:pPr>
-    </w:p>
-    <w:p>
-      <w:pPr>
-        <w:rPr>
-          <w:lang w:val="bg-BG"/>
-        </w:rPr>
-      </w:pPr>
-    </w:p>
-    <w:p>
-      <w:pPr>
-        <w:rPr>
-          <w:lang w:val="bg-BG"/>
-        </w:rPr>
-      </w:pPr>
+    <w:p/>
+    <w:p/>
+    <w:p>
       <w:r>
         <w:rPr>
           <w:b/>
           <w:bCs/>
-          <w:lang w:val="bg-BG"/>
         </w:rPr>
         <w:t>От дипломант:</w:t>
       </w:r>
       <w:r>
-        <w:rPr>
-          <w:lang w:val="bg-BG"/>
-        </w:rPr>
         <w:t xml:space="preserve"> </w:t>
       </w:r>
       <w:r>
         <w:t>Димитър Делянов Манев</w:t>
       </w:r>
       <w:r>
-        <w:rPr>
-          <w:lang w:val="bg-BG"/>
-        </w:rPr>
         <w:t>, специалност:</w:t>
       </w:r>
       <w:r>
-        <w:rPr>
-          <w:lang w:val="bg-BG"/>
-        </w:rPr>
         <w:t xml:space="preserve"> Софтуерни технологии</w:t>
       </w:r>
       <w:r>
-        <w:rPr>
-          <w:lang w:val="bg-BG"/>
-        </w:rPr>
         <w:t xml:space="preserve">, факултетен №  </w:t>
       </w:r>
       <w:r>
         <w:t>M22499</w:t>
       </w:r>
     </w:p>
-    <w:p>
-      <w:pPr>
-        <w:rPr>
-          <w:lang w:val="bg-BG"/>
-        </w:rPr>
-      </w:pPr>
-    </w:p>
+    <w:p/>
     <w:p>
       <w:pPr>
         <w:pStyle w:val="NormalWeb"/>
@@ -159,29 +102,19 @@
         <w:rPr>
           <w:b/>
           <w:bCs/>
-          <w:lang w:val="bg-BG"/>
         </w:rPr>
         <w:t>Научен ръководител:</w:t>
       </w:r>
       <w:r>
-        <w:rPr>
-          <w:lang w:val="bg-BG"/>
-        </w:rPr>
         <w:t xml:space="preserve"> доц</w:t>
       </w:r>
       <w:r>
         <w:t>. д-р</w:t>
       </w:r>
       <w:r>
-        <w:rPr>
-          <w:lang w:val="bg-BG"/>
-        </w:rPr>
         <w:t xml:space="preserve"> Александър Димов</w:t>
       </w:r>
       <w:r>
-        <w:rPr>
-          <w:lang w:val="bg-BG"/>
-        </w:rPr>
         <w:t>,</w:t>
       </w:r>
       <w:r>
@@ -191,39 +124,27 @@
         <w:r>
           <w:rPr>
             <w:rStyle w:val="Hyperlink"/>
-            <w:lang w:val="bg-BG"/>
           </w:rPr>
           <w:t>Катедра</w:t>
         </w:r>
         <w:r>
           <w:rPr>
             <w:rStyle w:val="Hyperlink"/>
-            <w:lang w:val="bg-BG"/>
           </w:rPr>
           <w:t xml:space="preserve"> Софтуерни</w:t>
         </w:r>
         <w:r>
           <w:rPr>
             <w:rStyle w:val="Hyperlink"/>
-            <w:lang w:val="bg-BG"/>
           </w:rPr>
           <w:t xml:space="preserve"> технологии</w:t>
         </w:r>
       </w:hyperlink>
       <w:r>
-        <w:rPr>
-          <w:lang w:val="bg-BG"/>
-        </w:rPr>
         <w:t xml:space="preserve"> /СУ, ФМИ/</w:t>
       </w:r>
     </w:p>
-    <w:p>
-      <w:pPr>
-        <w:rPr>
-          <w:lang w:val="bg-BG"/>
-        </w:rPr>
-      </w:pPr>
-    </w:p>
+    <w:p/>
     <w:p>
       <w:pPr>
         <w:rPr>
@@ -231,14 +152,12 @@
           <w:bCs/>
           <w:i/>
           <w:iCs/>
-          <w:lang w:val="bg-BG"/>
         </w:rPr>
       </w:pPr>
       <w:r>
         <w:rPr>
           <w:b/>
           <w:bCs/>
-          <w:lang w:val="bg-BG"/>
         </w:rPr>
         <w:t xml:space="preserve">Тема на дипломната работа:  </w:t>
       </w:r>
@@ -246,14 +165,10 @@
         <w:rPr>
           <w:b/>
           <w:bCs/>
-          <w:lang w:val="bg-BG"/>
         </w:rPr>
         <w:t>“</w:t>
       </w:r>
       <w:r>
-        <w:rPr>
-          <w:lang w:val="bg-BG"/>
-        </w:rPr>
         <w:t>Моделно базирана разработка на софтуер за вградена софтуерна система чрез автоматично извличане на архитектурна информация</w:t>
       </w:r>
       <w:r>
@@ -262,7 +177,6 @@
           <w:bCs/>
           <w:i/>
           <w:iCs/>
-          <w:lang w:val="bg-BG"/>
         </w:rPr>
         <w:t>”</w:t>
       </w:r>
@@ -273,7 +187,6 @@
           <w:b/>
           <w:bCs/>
           <w:iCs/>
-          <w:lang w:val="bg-BG"/>
         </w:rPr>
       </w:pPr>
     </w:p>
@@ -290,18 +203,14 @@
           <w:b/>
           <w:bCs/>
           <w:iCs/>
-          <w:lang w:val="bg-BG"/>
         </w:rPr>
         <w:t>Ключови думи</w:t>
       </w:r>
-      <w:bookmarkStart w:id="0" w:name="_GoBack"/>
-      <w:bookmarkEnd w:id="0"/>
       <w:r>
         <w:rPr>
           <w:b/>
           <w:bCs/>
           <w:iCs/>
-          <w:lang w:val="bg-BG"/>
         </w:rPr>
         <w:t xml:space="preserve">: </w:t>
       </w:r>
@@ -408,7 +317,6 @@
           <w:bCs/>
           <w:i/>
           <w:iCs/>
-          <w:lang w:val="bg-BG"/>
         </w:rPr>
       </w:pPr>
     </w:p>
@@ -422,7 +330,6 @@
       <w:r>
         <w:rPr>
           <w:b/>
-          <w:lang w:val="bg-BG"/>
         </w:rPr>
         <w:t>Анотация</w:t>
       </w:r>
@@ -451,26 +358,181 @@
         <w:t xml:space="preserve"> </w:t>
       </w:r>
       <w:r>
-        <w:t>на софтуер заема все по-голям дял във все повече и повече индустрии. Съответно софтуерът за вградени системи навлиза все повече и повече в живота ни, като растежа на разпространението му е огромен. Тъй като най-често езика за разр</w:t>
-      </w:r>
-      <w:r>
-        <w:t>аботка на такива системи е “C”,</w:t>
-      </w:r>
-      <w:r>
-        <w:t xml:space="preserve"> възможностите да се използват готови инструменти за моделиране и компонент</w:t>
-      </w:r>
-      <w:ins w:id="1" w:author="aldi" w:date="2015-02-16T14:52:00Z">
+        <w:t xml:space="preserve">на софтуер заема все по-голям дял във все повече и повече индустрии. Съответно софтуерът за вградени системи навлиза все повече и повече в живота ни, като растежа на разпространението му е огромен. </w:t>
+      </w:r>
+      <w:r>
+        <w:t>Изучаването на различни случаи показва, че 60-80% разходите по софтуерен продукт произлизат от еволюции на програмите</w:t>
+      </w:r>
+      <w:r>
+        <w:rPr>
+          <w:lang w:val="en-US"/>
+        </w:rPr>
+        <w:t xml:space="preserve">. </w:t>
+      </w:r>
+      <w:r>
+        <w:t>Повече от 50% от времето за еволюция на програма се изкарва в разучаване на програмата, преди въпросната промяна да бъде проектирана и реализирана</w:t>
+      </w:r>
+      <w:r>
+        <w:rPr>
+          <w:lang w:val="en-US"/>
+        </w:rPr>
+        <w:t>.</w:t>
+      </w:r>
+      <w:r>
+        <w:t xml:space="preserve"> </w:t>
+      </w:r>
+      <w:r>
+        <w:t>Тъй като най-често езика за разр</w:t>
+      </w:r>
+      <w:r>
+        <w:t xml:space="preserve">аботка на </w:t>
+      </w:r>
+      <w:r>
+        <w:t>вградени</w:t>
+      </w:r>
+      <w:r>
+        <w:t xml:space="preserve"> системи е “C”,</w:t>
+      </w:r>
+      <w:r>
+        <w:t xml:space="preserve"> възможностите да се използват готови инструменти за </w:t>
+      </w:r>
+      <w:r>
+        <w:t>реверсивно инженерство</w:t>
+      </w:r>
+      <w:r>
+        <w:rPr>
+          <w:lang w:val="en-US"/>
+        </w:rPr>
+        <w:t xml:space="preserve">, </w:t>
+      </w:r>
+      <w:r>
+        <w:t>моделиране и компонент</w:t>
+      </w:r>
+      <w:ins w:id="0" w:author="aldi" w:date="2015-02-16T14:52:00Z">
         <w:r>
           <w:t>н</w:t>
         </w:r>
       </w:ins>
       <w:r>
-        <w:t>и модели са минимални. Използвайки основни дефиниции от софтуерната архитектура, предложеното решение се фокусира върху: 1) възможността да се извлича архитектурна информация в стандартен унифициран модел (UML) от вече съществуваща вградена система писана на езика “C” и 2) възможността от вече извлечения модел да се генерира базов код за разработване на подобна система.</w:t>
-      </w:r>
-      <w:r>
+        <w:t xml:space="preserve">и модели </w:t>
+      </w:r>
+      <w:r>
+        <w:t>за такива системи</w:t>
+      </w:r>
+      <w:r>
+        <w:rPr>
+          <w:lang w:val="en-US"/>
+        </w:rPr>
         <w:t xml:space="preserve"> </w:t>
       </w:r>
       <w:r>
+        <w:t>са</w:t>
+      </w:r>
+      <w:r>
+        <w:t xml:space="preserve"> минимални.</w:t>
+      </w:r>
+      <w:bookmarkStart w:id="1" w:name="_GoBack"/>
+      <w:bookmarkEnd w:id="1"/>
+    </w:p>
+    <w:p>
+      <w:pPr>
+        <w:pStyle w:val="ListParagraph"/>
+        <w:ind w:left="0"/>
+      </w:pPr>
+      <w:r>
+        <w:t>За цел на дипломната работа се поставя</w:t>
+      </w:r>
+      <w:r>
+        <w:t xml:space="preserve"> разработ</w:t>
+      </w:r>
+      <w:r>
+        <w:t>отката на</w:t>
+      </w:r>
+      <w:r>
+        <w:t xml:space="preserve"> архитектурен инструмент, който извлича информация за интерфейсите на компонентите от </w:t>
+      </w:r>
+      <w:r>
+        <w:t>софтуерна система писана на езика “C”</w:t>
+      </w:r>
+      <w:r>
+        <w:t xml:space="preserve"> и представя еквивалентен UML модел със следните артефакти: класове, компоненти</w:t>
+      </w:r>
+      <w:r>
+        <w:t xml:space="preserve"> и връзки</w:t>
+      </w:r>
+      <w:r>
+        <w:t xml:space="preserve"> м</w:t>
+      </w:r>
+      <w:r>
+        <w:t>ежд</w:t>
+      </w:r>
+      <w:r>
+        <w:t xml:space="preserve">у компоненти. Инструментът трябва да може да генерира базов код за нова система </w:t>
+      </w:r>
+      <w:r>
+        <w:t xml:space="preserve">от вече извлечения UML </w:t>
+      </w:r>
+      <w:r>
+        <w:t>модел.</w:t>
+      </w:r>
+      <w:r>
+        <w:t xml:space="preserve"> </w:t>
+      </w:r>
+      <w:r>
+        <w:t xml:space="preserve">По този начин </w:t>
+      </w:r>
+      <w:r>
+        <w:t xml:space="preserve">благодарение на </w:t>
+      </w:r>
+      <w:r>
+        <w:t>извл</w:t>
+      </w:r>
+      <w:r>
+        <w:t>ечената</w:t>
+      </w:r>
+      <w:r>
+        <w:t xml:space="preserve"> информация за архитектурата </w:t>
+      </w:r>
+      <w:r>
+        <w:t xml:space="preserve">се </w:t>
+      </w:r>
+      <w:r>
+        <w:t xml:space="preserve">улеснява </w:t>
+      </w:r>
+      <w:r>
+        <w:t xml:space="preserve">както </w:t>
+      </w:r>
+      <w:r>
+        <w:t>дизайна на нови системи с подобни изисквания</w:t>
+      </w:r>
+      <w:r>
+        <w:t>, така и</w:t>
+      </w:r>
+      <w:r>
+        <w:t xml:space="preserve"> </w:t>
+      </w:r>
+      <w:r>
+        <w:t>еволюциите на анализираната система</w:t>
+      </w:r>
+      <w:r>
+        <w:t>.</w:t>
+      </w:r>
+    </w:p>
+    <w:p>
+      <w:pPr>
+        <w:pStyle w:val="ListParagraph"/>
+        <w:ind w:left="0"/>
+        <w:rPr>
+          <w:lang w:val="en-US"/>
+        </w:rPr>
+      </w:pPr>
+      <w:r>
+        <w:t>Използвайки основни дефиниции от софтуерната архитектура, предложеното решение се фокусира върху: 1) възможността да се извлича архитектурна информация в стандартен унифициран модел (UML) от вече съществуваща вградена система писана на езика “C” и 2) възможността от вече извлечения модел да се генерира базов код за разработване на подобна система.</w:t>
+      </w:r>
+      <w:r>
+        <w:t xml:space="preserve"> </w:t>
+      </w:r>
+      <w:r>
         <w:t>Представени</w:t>
       </w:r>
       <w:r>
@@ -531,28 +593,31 @@
       </w:pPr>
     </w:p>
     <w:p/>
-    <w:p/>
-    <w:p/>
-    <w:p/>
-    <w:p>
-      <w:pPr>
-        <w:rPr>
-          <w:lang w:val="bg-BG"/>
-        </w:rPr>
-      </w:pPr>
-    </w:p>
-    <w:p>
-      <w:pPr>
-        <w:rPr>
-          <w:b/>
-        </w:rPr>
-      </w:pPr>
-      <w:r>
-        <w:rPr>
-          <w:b/>
-          <w:lang w:val="bg-BG"/>
-        </w:rPr>
-        <w:t>Дата на защита</w:t>
+    <w:p>
+      <w:pPr>
+        <w:rPr>
+          <w:b/>
+        </w:rPr>
+      </w:pPr>
+    </w:p>
+    <w:p>
+      <w:pPr>
+        <w:rPr>
+          <w:b/>
+        </w:rPr>
+      </w:pPr>
+      <w:r>
+        <w:rPr>
+          <w:b/>
+        </w:rPr>
+        <w:lastRenderedPageBreak/>
+        <w:t>Д</w:t>
+      </w:r>
+      <w:r>
+        <w:rPr>
+          <w:b/>
+        </w:rPr>
+        <w:t>ата на защита</w:t>
       </w:r>
       <w:r>
         <w:rPr>
@@ -744,7 +809,7 @@
       <w:color w:val="000000"/>
       <w:sz w:val="24"/>
       <w:szCs w:val="24"/>
-      <w:lang w:eastAsia="ar-SA"/>
+      <w:lang w:val="bg-BG" w:eastAsia="ar-SA"/>
     </w:rPr>
   </w:style>
   <w:style w:type="character" w:default="1" w:styleId="DefaultParagraphFont">
@@ -828,7 +893,7 @@
       <w:rFonts w:cs="Arial"/>
       <w:color w:val="000000" w:themeColor="text1"/>
       <w:szCs w:val="20"/>
-      <w:lang w:val="bg-BG" w:eastAsia="fr-FR"/>
+      <w:lang w:eastAsia="fr-FR"/>
     </w:rPr>
   </w:style>
 </w:styles>
@@ -1004,7 +1069,7 @@
       <w:color w:val="000000"/>
       <w:sz w:val="24"/>
       <w:szCs w:val="24"/>
-      <w:lang w:eastAsia="ar-SA"/>
+      <w:lang w:val="bg-BG" w:eastAsia="ar-SA"/>
     </w:rPr>
   </w:style>
   <w:style w:type="character" w:default="1" w:styleId="DefaultParagraphFont">
@@ -1088,7 +1153,7 @@
       <w:rFonts w:cs="Arial"/>
       <w:color w:val="000000" w:themeColor="text1"/>
       <w:szCs w:val="20"/>
-      <w:lang w:val="bg-BG" w:eastAsia="fr-FR"/>
+      <w:lang w:eastAsia="fr-FR"/>
     </w:rPr>
   </w:style>
 </w:styles>

</xml_diff>

<commit_message>
#38 Presentation in BG created
</commit_message>
<xml_diff>
--- a/ArchExtractor/doc/defend Doc Stack/07 - Resume-bg.docx
+++ b/ArchExtractor/doc/defend Doc Stack/07 - Resume-bg.docx
@@ -119,26 +119,26 @@
       <w:r>
         <w:t xml:space="preserve"> </w:t>
       </w:r>
-      <w:hyperlink r:id="rId5" w:history="1">
-        <w:r>
-          <w:rPr>
-            <w:rStyle w:val="Hyperlink"/>
-          </w:rPr>
-          <w:t>Катедра</w:t>
-        </w:r>
-        <w:r>
-          <w:rPr>
-            <w:rStyle w:val="Hyperlink"/>
-          </w:rPr>
-          <w:t xml:space="preserve"> Софтуерни</w:t>
-        </w:r>
-        <w:r>
-          <w:rPr>
-            <w:rStyle w:val="Hyperlink"/>
-          </w:rPr>
-          <w:t xml:space="preserve"> технологии</w:t>
-        </w:r>
-      </w:hyperlink>
+      <w:r>
+        <w:rPr>
+          <w:lang w:val="en-US"/>
+        </w:rPr>
+        <w:t>к</w:t>
+      </w:r>
+      <w:r>
+        <w:t>атедра</w:t>
+      </w:r>
+      <w:r>
+        <w:rPr>
+          <w:rStyle w:val="Hyperlink"/>
+          <w:u w:val="none"/>
+          <w:lang w:val="en-US"/>
+        </w:rPr>
+        <w:t>:</w:t>
+      </w:r>
+      <w:r>
+        <w:t xml:space="preserve"> Софтуерни технологии</w:t>
+      </w:r>
       <w:r>
         <w:t xml:space="preserve"> /СУ, ФМИ/</w:t>
       </w:r>
@@ -407,11 +407,9 @@
       <w:r>
         <w:t>моделиране и компонент</w:t>
       </w:r>
-      <w:ins w:id="0" w:author="aldi" w:date="2015-02-16T14:52:00Z">
-        <w:r>
-          <w:t>н</w:t>
-        </w:r>
-      </w:ins>
+      <w:r>
+        <w:t>н</w:t>
+      </w:r>
       <w:r>
         <w:t xml:space="preserve">и модели </w:t>
       </w:r>
@@ -446,7 +444,15 @@
         <w:t>отката на</w:t>
       </w:r>
       <w:r>
-        <w:t xml:space="preserve"> архитектурен инструмент, който извлича информация за интерфейсите на компонентите от софтуерна система писана на езика “C” и представя еквивалентен UML модел със следните артефакти: класове, компоненти и връзки между компоненти. Инструментът трябва да може да генерира базов код за нова система от вече извлечения UML модел.</w:t>
+        <w:t xml:space="preserve"> архитектурен инструмент, който извлича информация за интерфейсите на компонентите от софтуерна система писана на езика “C” и представя еквивалентен UML модел със следните артефакти: класове, компоненти и връзки между компоненти. </w:t>
+      </w:r>
+      <w:bookmarkStart w:id="0" w:name="_GoBack"/>
+      <w:r>
+        <w:t>Инструментът трябва да може да генерира базов код за нова система от вече извлечения UML модел</w:t>
+      </w:r>
+      <w:bookmarkEnd w:id="0"/>
+      <w:r>
+        <w:t>.</w:t>
       </w:r>
       <w:r>
         <w:t xml:space="preserve"> По този начин благодарение на извлечената информация за архитектурата се улеснява както дизайна на нови системи с подобни изисквания, така и</w:t>
@@ -539,8 +545,6 @@
           <w:lang w:val="en-US"/>
         </w:rPr>
       </w:pPr>
-      <w:bookmarkStart w:id="1" w:name="_GoBack"/>
-      <w:bookmarkEnd w:id="1"/>
     </w:p>
     <w:p>
       <w:pPr>
@@ -578,6 +582,44 @@
     </w:sectPr>
   </w:body>
 </w:document>
+</file>
+
+<file path=word/endnotes.xml><?xml version="1.0" encoding="utf-8"?>
+<w:endnotes xmlns:wpc="http://schemas.microsoft.com/office/word/2010/wordprocessingCanvas" xmlns:mc="http://schemas.openxmlformats.org/markup-compatibility/2006" xmlns:o="urn:schemas-microsoft-com:office:office" xmlns:r="http://schemas.openxmlformats.org/officeDocument/2006/relationships" xmlns:m="http://schemas.openxmlformats.org/officeDocument/2006/math" xmlns:v="urn:schemas-microsoft-com:vml" xmlns:wp14="http://schemas.microsoft.com/office/word/2010/wordprocessingDrawing" xmlns:wp="http://schemas.openxmlformats.org/drawingml/2006/wordprocessingDrawing" xmlns:w10="urn:schemas-microsoft-com:office:word" xmlns:w="http://schemas.openxmlformats.org/wordprocessingml/2006/main" xmlns:w14="http://schemas.microsoft.com/office/word/2010/wordml" xmlns:wpg="http://schemas.microsoft.com/office/word/2010/wordprocessingGroup" xmlns:wpi="http://schemas.microsoft.com/office/word/2010/wordprocessingInk" xmlns:wne="http://schemas.microsoft.com/office/word/2006/wordml" xmlns:wps="http://schemas.microsoft.com/office/word/2010/wordprocessingShape" mc:Ignorable="w14 wp14">
+  <w:endnote w:type="separator" w:id="-1">
+    <w:p>
+      <w:r>
+        <w:separator/>
+      </w:r>
+    </w:p>
+  </w:endnote>
+  <w:endnote w:type="continuationSeparator" w:id="0">
+    <w:p>
+      <w:r>
+        <w:continuationSeparator/>
+      </w:r>
+    </w:p>
+  </w:endnote>
+</w:endnotes>
+</file>
+
+<file path=word/footnotes.xml><?xml version="1.0" encoding="utf-8"?>
+<w:footnotes xmlns:wpc="http://schemas.microsoft.com/office/word/2010/wordprocessingCanvas" xmlns:mc="http://schemas.openxmlformats.org/markup-compatibility/2006" xmlns:o="urn:schemas-microsoft-com:office:office" xmlns:r="http://schemas.openxmlformats.org/officeDocument/2006/relationships" xmlns:m="http://schemas.openxmlformats.org/officeDocument/2006/math" xmlns:v="urn:schemas-microsoft-com:vml" xmlns:wp14="http://schemas.microsoft.com/office/word/2010/wordprocessingDrawing" xmlns:wp="http://schemas.openxmlformats.org/drawingml/2006/wordprocessingDrawing" xmlns:w10="urn:schemas-microsoft-com:office:word" xmlns:w="http://schemas.openxmlformats.org/wordprocessingml/2006/main" xmlns:w14="http://schemas.microsoft.com/office/word/2010/wordml" xmlns:wpg="http://schemas.microsoft.com/office/word/2010/wordprocessingGroup" xmlns:wpi="http://schemas.microsoft.com/office/word/2010/wordprocessingInk" xmlns:wne="http://schemas.microsoft.com/office/word/2006/wordml" xmlns:wps="http://schemas.microsoft.com/office/word/2010/wordprocessingShape" mc:Ignorable="w14 wp14">
+  <w:footnote w:type="separator" w:id="-1">
+    <w:p>
+      <w:r>
+        <w:separator/>
+      </w:r>
+    </w:p>
+  </w:footnote>
+  <w:footnote w:type="continuationSeparator" w:id="0">
+    <w:p>
+      <w:r>
+        <w:continuationSeparator/>
+      </w:r>
+    </w:p>
+  </w:footnote>
+</w:footnotes>
 </file>
 
 <file path=word/styles.xml><?xml version="1.0" encoding="utf-8"?>

</xml_diff>